<commit_message>
Bug #1782: Update MIDAS Morph Edit docs
</commit_message>
<xml_diff>
--- a/Doc/Images/ArchitectureMIDASMorphEditor.docx
+++ b/Doc/Images/ArchitectureMIDASMorphEditor.docx
@@ -17,7 +17,27 @@
             <v:stroke joinstyle="miter"/>
             <v:path gradientshapeok="t" o:connecttype="rect"/>
           </v:shapetype>
-          <v:shape id="_x0000_s1075" type="#_x0000_t202" style="position:absolute;margin-left:666pt;margin-top:36pt;width:1in;height:36pt;z-index:251703296;mso-wrap-edited:f;mso-position-horizontal:absolute;mso-position-vertical:absolute" wrapcoords="0 0 21600 0 21600 21600 0 21600 0 0" filled="f" stroked="f">
+          <v:shape id="_x0000_s1082" type="#_x0000_t202" style="position:absolute;margin-left:342pt;margin-top:252pt;width:306pt;height:36pt;z-index:251707392;mso-wrap-edited:f;mso-position-horizontal:absolute;mso-position-vertical:absolute" wrapcoords="0 0 21600 0 21600 21600 0 21600 0 0" filled="f" stroked="f">
+            <v:fill o:detectmouseclick="t"/>
+            <v:textbox style="mso-next-textbox:#_x0000_s1082" inset=",7.2pt,,7.2pt">
+              <w:txbxContent>
+                <w:p>
+                  <w:r>
+                    <w:t>MIDASMorphologicalSegmentorPipelineManager</w:t>
+                  </w:r>
+                </w:p>
+              </w:txbxContent>
+            </v:textbox>
+            <w10:wrap type="tight"/>
+          </v:shape>
+        </w:pict>
+      </w:r>
+      <w:r>
+        <w:rPr>
+          <w:noProof/>
+        </w:rPr>
+        <w:pict>
+          <v:shape id="_x0000_s1081" type="#_x0000_t202" style="position:absolute;margin-left:468pt;margin-top:4in;width:108pt;height:36pt;z-index:251706368;mso-wrap-edited:f;mso-position-horizontal:absolute;mso-position-vertical:absolute" wrapcoords="0 0 21600 0 21600 21600 0 21600 0 0" filled="f" stroked="f">
             <v:fill o:detectmouseclick="t"/>
             <v:textbox inset=",7.2pt,,7.2pt">
               <w:txbxContent>
@@ -37,7 +57,7 @@
           <w:noProof/>
         </w:rPr>
         <w:pict>
-          <v:line id="_x0000_s1074" style="position:absolute;z-index:251702272;mso-wrap-edited:f;mso-position-horizontal:absolute;mso-position-vertical:absolute" from="9in,36pt" to="9in,1in" coordsize="21600,21600" wrapcoords="-2147483648 0 -2147483648 1350 -2147483648 6300 -2147483648 14400 -2147483648 14850 -2147483648 21600 -2147483648 24300 -2147483648 24300 -2147483648 21600 -2147483648 14400 -2147483648 7200 -2147483648 3600 -2147483648 900 -2147483648 0 -2147483648 0" strokecolor="#4a7ebb" strokeweight="3.5pt">
+          <v:line id="_x0000_s1080" style="position:absolute;z-index:251705344;mso-wrap-edited:f;mso-position-horizontal:absolute;mso-position-vertical:absolute" from="468pt,4in" to="468pt,342pt" wrapcoords="-2147483648 0 -2147483648 1350 -2147483648 6300 -2147483648 14400 -2147483648 14850 -2147483648 21600 -2147483648 24300 -2147483648 24300 -2147483648 21600 -2147483648 14400 -2147483648 7200 -2147483648 3600 -2147483648 900 -2147483648 0 -2147483648 0" strokecolor="#4a7ebb" strokeweight="3.5pt">
             <v:fill o:detectmouseclick="t"/>
             <v:stroke endarrow="block"/>
             <v:shadow on="t" opacity="22938f" mv:blur="38100f" offset="0,2pt"/>
@@ -51,74 +71,7 @@
           <w:noProof/>
         </w:rPr>
         <w:pict>
-          <v:shape id="_x0000_s1071" type="#_x0000_t202" style="position:absolute;margin-left:450pt;margin-top:-54pt;width:1in;height:36pt;z-index:251699200;mso-wrap-edited:f;mso-position-horizontal:absolute;mso-position-vertical:absolute" wrapcoords="0 0 21600 0 21600 21600 0 21600 0 0" filled="f" stroked="f">
-            <v:fill o:detectmouseclick="t"/>
-            <v:textbox inset=",7.2pt,,7.2pt">
-              <w:txbxContent>
-                <w:p>
-                  <w:r>
-                    <w:t>contains</w:t>
-                  </w:r>
-                </w:p>
-              </w:txbxContent>
-            </v:textbox>
-            <w10:wrap type="tight"/>
-          </v:shape>
-        </w:pict>
-      </w:r>
-      <w:r>
-        <w:rPr>
-          <w:noProof/>
-        </w:rPr>
-        <w:pict>
-          <v:line id="_x0000_s1066" style="position:absolute;z-index:251694080;mso-wrap-edited:f;mso-position-horizontal:absolute;mso-position-vertical:absolute" from="414pt,18pt" to="558pt,18pt" coordsize="21600,21600" wrapcoords="12150 -2147483648 450 -2147483648 -1800 -2147483648 -1800 -2147483648 8550 -2147483648 11700 -2147483648 16650 -2147483648 17100 -2147483648 23850 -2147483648 23850 -2147483648 22050 -2147483648 14400 -2147483648 12150 -2147483648" strokecolor="#4a7ebb" strokeweight="3.5pt">
-            <v:fill o:detectmouseclick="t"/>
-            <v:stroke endarrow="block"/>
-            <v:shadow on="t" opacity="22938f" mv:blur="38100f" offset="0,2pt"/>
-            <v:textbox inset=",7.2pt,,7.2pt"/>
-            <w10:wrap type="tight"/>
-          </v:line>
-        </w:pict>
-      </w:r>
-      <w:r>
-        <w:rPr>
-          <w:noProof/>
-        </w:rPr>
-        <w:pict>
-          <v:shape id="_x0000_s1070" type="#_x0000_t202" style="position:absolute;margin-left:450pt;margin-top:18pt;width:1in;height:36pt;z-index:251698176;mso-wrap-edited:f;mso-position-horizontal:absolute;mso-position-vertical:absolute" wrapcoords="0 0 21600 0 21600 21600 0 21600 0 0" filled="f" stroked="f">
-            <v:fill o:detectmouseclick="t"/>
-            <v:textbox inset=",7.2pt,,7.2pt">
-              <w:txbxContent>
-                <w:p>
-                  <w:r>
-                    <w:t>contains</w:t>
-                  </w:r>
-                </w:p>
-              </w:txbxContent>
-            </v:textbox>
-            <w10:wrap type="tight"/>
-          </v:shape>
-        </w:pict>
-      </w:r>
-      <w:r>
-        <w:rPr>
-          <w:noProof/>
-        </w:rPr>
-        <w:pict>
-          <v:line id="_x0000_s1068" style="position:absolute;flip:y;z-index:251696128;mso-wrap-edited:f;mso-position-horizontal:absolute;mso-position-vertical:absolute" from="414pt,-54pt" to="414pt,1in" coordsize="21600,21600" wrapcoords="-2147483648 0 -2147483648 900 -2147483648 23700 -2147483648 23700 -2147483648 23700 -2147483648 2400 -2147483648 600 -2147483648 0 -2147483648 0" strokecolor="#4a7ebb" strokeweight="3.5pt">
-            <v:fill o:detectmouseclick="t"/>
-            <v:shadow on="t" opacity="22938f" mv:blur="38100f" offset="0,2pt"/>
-            <v:textbox inset=",7.2pt,,7.2pt"/>
-            <w10:wrap type="tight"/>
-          </v:line>
-        </w:pict>
-      </w:r>
-      <w:r>
-        <w:rPr>
-          <w:noProof/>
-        </w:rPr>
-        <w:pict>
-          <v:rect id="_x0000_s1072" style="position:absolute;margin-left:558pt;margin-top:1in;width:197.25pt;height:35.25pt;z-index:251700224;mso-wrap-edited:f;mso-position-horizontal:absolute;mso-position-vertical:absolute" wrapcoords="-270 -300 -360 600 -360 23700 22140 23700 22230 2100 22050 0 21780 -300 -270 -300" filled="f" fillcolor="#3f80cd" strokecolor="black [3213]" strokeweight="1.5pt">
+          <v:rect id="_x0000_s1079" style="position:absolute;margin-left:324pt;margin-top:252pt;width:305.25pt;height:35.25pt;z-index:251704320;mso-wrap-edited:f;mso-position-horizontal:absolute;mso-position-vertical:absolute" wrapcoords="-270 -300 -360 600 -360 23700 22140 23700 22230 2100 22050 0 21780 -300 -270 -300" filled="f" fillcolor="#3f80cd" strokecolor="black [3213]" strokeweight="1.5pt">
             <v:fill color2="#9bc1ff" o:detectmouseclick="t" focusposition="" focussize=",90" type="gradient">
               <o:fill v:ext="view" type="gradientUnscaled"/>
             </v:fill>
@@ -133,192 +86,15 @@
           <w:noProof/>
         </w:rPr>
         <w:pict>
-          <v:shape id="_x0000_s1073" type="#_x0000_t202" style="position:absolute;margin-left:8in;margin-top:1in;width:2in;height:36pt;z-index:251701248;mso-wrap-edited:f;mso-position-horizontal:absolute;mso-position-vertical:absolute" wrapcoords="0 0 21600 0 21600 21600 0 21600 0 0" filled="f" stroked="f">
-            <v:fill o:detectmouseclick="t"/>
-            <v:textbox style="mso-next-textbox:#_x0000_s1073" inset=",7.2pt,,7.2pt">
-              <w:txbxContent>
-                <w:p>
-                  <w:r>
-                    <w:t>mitk::ToolManager</w:t>
-                  </w:r>
-                </w:p>
-                <w:p/>
-              </w:txbxContent>
-            </v:textbox>
-            <w10:wrap type="tight"/>
-          </v:shape>
-        </w:pict>
-      </w:r>
-      <w:r>
-        <w:rPr>
-          <w:noProof/>
-        </w:rPr>
-        <w:pict>
-          <v:shape id="_x0000_s1064" type="#_x0000_t202" style="position:absolute;margin-left:594pt;margin-top:0;width:2in;height:36pt;z-index:251692032;mso-wrap-edited:f;mso-position-horizontal:absolute;mso-position-vertical:absolute" wrapcoords="0 0 21600 0 21600 21600 0 21600 0 0" filled="f" stroked="f">
-            <v:fill o:detectmouseclick="t"/>
-            <v:textbox style="mso-next-textbox:#_x0000_s1064" inset=",7.2pt,,7.2pt">
-              <w:txbxContent>
-                <w:p>
-                  <w:r>
-                    <w:t>QmitkToolSelectionBox</w:t>
-                  </w:r>
-                </w:p>
-                <w:p/>
-              </w:txbxContent>
-            </v:textbox>
-            <w10:wrap type="tight"/>
-          </v:shape>
-        </w:pict>
-      </w:r>
-      <w:r>
-        <w:rPr>
-          <w:noProof/>
-        </w:rPr>
-        <w:pict>
-          <v:shape id="_x0000_s1063" type="#_x0000_t202" style="position:absolute;margin-left:594pt;margin-top:-1in;width:126pt;height:36pt;z-index:251691008;mso-wrap-edited:f;mso-position-horizontal:absolute;mso-position-vertical:absolute" wrapcoords="0 0 21600 0 21600 21600 0 21600 0 0" filled="f" stroked="f">
-            <v:fill o:detectmouseclick="t"/>
-            <v:textbox style="mso-next-textbox:#_x0000_s1063" inset=",7.2pt,,7.2pt">
-              <w:txbxContent>
-                <w:p>
-                  <w:r>
-                    <w:t>QmitkToolGUIArea</w:t>
-                  </w:r>
-                </w:p>
-                <w:p/>
-              </w:txbxContent>
-            </v:textbox>
-            <w10:wrap type="tight"/>
-          </v:shape>
-        </w:pict>
-      </w:r>
-      <w:r>
-        <w:rPr>
-          <w:noProof/>
-        </w:rPr>
-        <w:pict>
-          <v:rect id="_x0000_s1061" style="position:absolute;margin-left:558pt;margin-top:-1in;width:197.25pt;height:35.25pt;z-index:251688960;mso-wrap-edited:f;mso-position-horizontal:absolute;mso-position-vertical:absolute" wrapcoords="-270 -300 -360 600 -360 23700 22140 23700 22230 2100 22050 0 21780 -300 -270 -300" filled="f" fillcolor="#3f80cd" strokecolor="black [3213]" strokeweight="1.5pt">
-            <v:fill color2="#9bc1ff" o:detectmouseclick="t" focusposition="" focussize=",90" type="gradient">
-              <o:fill v:ext="view" type="gradientUnscaled"/>
-            </v:fill>
-            <v:shadow on="t" opacity="22938f" mv:blur="38100f" offset="0,2pt"/>
-            <v:textbox inset=",7.2pt,,7.2pt"/>
-            <w10:wrap type="tight"/>
-          </v:rect>
-        </w:pict>
-      </w:r>
-      <w:r>
-        <w:rPr>
-          <w:noProof/>
-        </w:rPr>
-        <w:pict>
-          <v:rect id="_x0000_s1062" style="position:absolute;margin-left:558pt;margin-top:0;width:197.25pt;height:35.25pt;z-index:251689984;mso-wrap-edited:f;mso-position-horizontal:absolute;mso-position-vertical:absolute" wrapcoords="-270 -300 -360 600 -360 23700 22140 23700 22230 2100 22050 0 21780 -300 -270 -300" filled="f" fillcolor="#3f80cd" strokecolor="black [3213]" strokeweight="1.5pt">
-            <v:fill color2="#9bc1ff" o:detectmouseclick="t" focusposition="" focussize=",90" type="gradient">
-              <o:fill v:ext="view" type="gradientUnscaled"/>
-            </v:fill>
-            <v:shadow on="t" opacity="22938f" mv:blur="38100f" offset="0,2pt"/>
-            <v:textbox inset=",7.2pt,,7.2pt"/>
-            <w10:wrap type="tight"/>
-          </v:rect>
-        </w:pict>
-      </w:r>
-      <w:r>
-        <w:rPr>
-          <w:noProof/>
-        </w:rPr>
-        <w:pict>
-          <v:line id="_x0000_s1067" style="position:absolute;z-index:251695104;mso-wrap-edited:f;mso-position-horizontal:absolute;mso-position-vertical:absolute" from="414pt,-54pt" to="558pt,-54pt" coordsize="21600,21600" wrapcoords="19237 -2147483648 562 -2147483648 -450 -2147483648 -450 -2147483648 11475 -2147483648 19125 -2147483648 20362 -2147483648 20475 -2147483648 22162 -2147483648 22162 -2147483648 21712 -2147483648 19800 -2147483648 19237 -2147483648" strokecolor="#4a7ebb" strokeweight="3.5pt">
-            <v:fill o:detectmouseclick="t"/>
-            <v:stroke endarrow="block"/>
-            <v:shadow on="t" opacity="22938f" mv:blur="38100f" offset="0,2pt"/>
-            <v:textbox inset=",7.2pt,,7.2pt"/>
-            <w10:wrap type="tight"/>
-          </v:line>
-        </w:pict>
-      </w:r>
-      <w:r>
-        <w:rPr>
-          <w:noProof/>
-        </w:rPr>
-        <w:pict>
-          <v:shape id="_x0000_s1069" type="#_x0000_t202" style="position:absolute;margin-left:270pt;margin-top:54pt;width:1in;height:36pt;z-index:251697152;mso-wrap-edited:f;mso-position-horizontal:absolute;mso-position-vertical:absolute" wrapcoords="0 0 21600 0 21600 21600 0 21600 0 0" filled="f" stroked="f">
-            <v:fill o:detectmouseclick="t"/>
-            <v:textbox inset=",7.2pt,,7.2pt">
-              <w:txbxContent>
-                <w:p>
-                  <w:r>
-                    <w:t>contains</w:t>
-                  </w:r>
-                </w:p>
-              </w:txbxContent>
-            </v:textbox>
-            <w10:wrap type="tight"/>
-          </v:shape>
-        </w:pict>
-      </w:r>
-      <w:r>
-        <w:rPr>
-          <w:noProof/>
-        </w:rPr>
-        <w:pict>
-          <v:shape id="_x0000_s1052" type="#_x0000_t202" style="position:absolute;margin-left:234pt;margin-top:3in;width:1in;height:36pt;z-index:251679744;mso-wrap-edited:f;mso-position-horizontal:absolute;mso-position-vertical:absolute" wrapcoords="0 0 21600 0 21600 21600 0 21600 0 0" filled="f" stroked="f">
-            <v:fill o:detectmouseclick="t"/>
-            <v:textbox inset=",7.2pt,,7.2pt">
-              <w:txbxContent>
-                <w:p>
-                  <w:r>
-                    <w:t>contains</w:t>
-                  </w:r>
-                </w:p>
-              </w:txbxContent>
-            </v:textbox>
-            <w10:wrap type="tight"/>
-          </v:shape>
-        </w:pict>
-      </w:r>
-      <w:r>
-        <w:rPr>
-          <w:noProof/>
-        </w:rPr>
-        <w:pict>
-          <v:line id="_x0000_s1065" style="position:absolute;z-index:251693056;mso-wrap-edited:f" from="270pt,90pt" to="324pt,90pt" coordsize="21600,21600" wrapcoords="15300 -2147483648 300 -2147483648 -1200 -2147483648 -1200 -2147483648 10200 -2147483648 15000 -2147483648 18300 -2147483648 18600 -2147483648 23100 -2147483648 23100 -2147483648 21900 -2147483648 16800 -2147483648 15300 -2147483648" strokecolor="#4a7ebb" strokeweight="3.5pt">
-            <v:fill o:detectmouseclick="t"/>
-            <v:stroke endarrow="block"/>
-            <v:shadow on="t" opacity="22938f" mv:blur="38100f" offset="0,2pt"/>
-            <v:textbox inset=",7.2pt,,7.2pt"/>
-            <w10:wrap type="tight"/>
-          </v:line>
-        </w:pict>
-      </w:r>
-      <w:r>
-        <w:rPr>
-          <w:noProof/>
-        </w:rPr>
-        <w:pict>
-          <v:rect id="_x0000_s1059" style="position:absolute;margin-left:324pt;margin-top:1in;width:197.25pt;height:35.25pt;z-index:251686912;mso-wrap-edited:f;mso-position-horizontal:absolute;mso-position-vertical:absolute" wrapcoords="-270 -300 -360 600 -360 23700 22140 23700 22230 2100 22050 0 21780 -300 -270 -300" filled="f" fillcolor="#3f80cd" strokecolor="black [3213]" strokeweight="1.5pt">
-            <v:fill color2="#9bc1ff" o:detectmouseclick="t" focusposition="" focussize=",90" type="gradient">
-              <o:fill v:ext="view" type="gradientUnscaled"/>
-            </v:fill>
-            <v:shadow on="t" opacity="22938f" mv:blur="38100f" offset="0,2pt"/>
-            <v:textbox inset=",7.2pt,,7.2pt"/>
-            <w10:wrap type="tight"/>
-          </v:rect>
-        </w:pict>
-      </w:r>
-      <w:r>
-        <w:rPr>
-          <w:noProof/>
-        </w:rPr>
-        <w:pict>
-          <v:shape id="_x0000_s1060" type="#_x0000_t202" style="position:absolute;margin-left:324pt;margin-top:1in;width:198pt;height:36pt;z-index:251687936;mso-wrap-edited:f;mso-position-horizontal:absolute;mso-position-vertical:absolute" wrapcoords="0 0 21600 0 21600 21600 0 21600 0 0" filled="f" stroked="f">
-            <v:fill o:detectmouseclick="t"/>
-            <v:textbox style="mso-next-textbox:#_x0000_s1060" inset=",7.2pt,,7.2pt">
-              <w:txbxContent>
-                <w:p>
-                  <w:r>
-                    <w:t>QmitkMIDASToolSelectorWidget</w:t>
-                  </w:r>
-                </w:p>
-                <w:p/>
+          <v:shape id="_x0000_s1048" type="#_x0000_t202" style="position:absolute;margin-left:342pt;margin-top:198pt;width:306pt;height:36pt;z-index:251675648;mso-wrap-edited:f;mso-position-horizontal:absolute;mso-position-vertical:absolute" wrapcoords="0 0 21600 0 21600 21600 0 21600 0 0" filled="f" stroked="f">
+            <v:fill o:detectmouseclick="t"/>
+            <v:textbox style="mso-next-textbox:#_x0000_s1048" inset=",7.2pt,,7.2pt">
+              <w:txbxContent>
+                <w:p>
+                  <w:r>
+                    <w:t>MIDASMorphologicalSegmentorViewControlsImpl</w:t>
+                  </w:r>
+                </w:p>
               </w:txbxContent>
             </v:textbox>
             <w10:wrap type="tight"/>
@@ -362,7 +138,7 @@
               <v:h position="#0,#1"/>
             </v:handles>
           </v:shapetype>
-          <v:shape id="_x0000_s1058" type="#_x0000_t63" style="position:absolute;margin-left:612pt;margin-top:4in;width:142.5pt;height:52.5pt;z-index:251685888;mso-wrap-edited:f;mso-position-horizontal:absolute;mso-position-vertical:absolute" wrapcoords="8071 -308 6252 0 1477 3394 1250 4628 568 6171 -341 8948 -454 9874 -454 15120 1136 19131 0 29931 0 31474 1250 31474 1364 31474 7275 24377 14892 24068 20235 20365 22168 14811 22168 14502 22282 9874 22168 8948 21031 5862 20349 4628 20122 3394 15120 0 13414 -308 8071 -308" adj="644,29170" filled="f" fillcolor="#3f80cd" strokecolor="black [3213]" strokeweight="1.5pt">
+          <v:shape id="_x0000_s1058" type="#_x0000_t63" style="position:absolute;margin-left:612pt;margin-top:379.5pt;width:142.5pt;height:52.5pt;z-index:251685888;mso-wrap-edited:f;mso-position-horizontal:absolute;mso-position-vertical:absolute" wrapcoords="8071 -308 6252 0 1477 3394 1250 4628 568 6171 -341 8948 -454 9874 -454 15120 1136 19131 0 29931 0 31474 1250 31474 1364 31474 7275 24377 14892 24068 20235 20365 22168 14811 22168 14502 22282 9874 22168 8948 21031 5862 20349 4628 20122 3394 15120 0 13414 -308 8071 -308" adj="644,29170" filled="f" fillcolor="#3f80cd" strokecolor="black [3213]" strokeweight="1.5pt">
             <v:fill color2="#9bc1ff" o:detectmouseclick="t" focusposition="" focussize=",90" type="gradient">
               <o:fill v:ext="view" type="gradientUnscaled"/>
             </v:fill>
@@ -391,75 +167,27 @@
           <w:noProof/>
         </w:rPr>
         <w:pict>
-          <v:shape id="_x0000_s1057" type="#_x0000_t202" style="position:absolute;margin-left:468pt;margin-top:306pt;width:108pt;height:36pt;z-index:251684864;mso-wrap-edited:f;mso-position-horizontal:absolute;mso-position-vertical:absolute" wrapcoords="0 0 21600 0 21600 21600 0 21600 0 0" filled="f" stroked="f">
-            <v:fill o:detectmouseclick="t"/>
-            <v:textbox inset=",7.2pt,,7.2pt">
-              <w:txbxContent>
-                <w:p>
-                  <w:r>
-                    <w:t>inherits</w:t>
-                  </w:r>
-                </w:p>
-              </w:txbxContent>
-            </v:textbox>
-            <w10:wrap type="tight"/>
-          </v:shape>
-        </w:pict>
-      </w:r>
-      <w:r>
-        <w:rPr>
-          <w:noProof/>
-        </w:rPr>
-        <w:pict>
-          <v:line id="_x0000_s1056" style="position:absolute;flip:y;z-index:251683840;mso-wrap-edited:f;mso-position-horizontal:absolute;mso-position-vertical:absolute" from="468pt,4in" to="468pt,5in" coordsize="21600,21600" wrapcoords="-2147483648 0 -2147483648 1350 -2147483648 6300 -2147483648 14400 -2147483648 14850 -2147483648 21600 -2147483648 24300 -2147483648 24300 -2147483648 21600 -2147483648 14400 -2147483648 7200 -2147483648 3600 -2147483648 900 -2147483648 0 -2147483648 0" strokecolor="#4a7ebb" strokeweight="3.5pt">
-            <v:fill o:detectmouseclick="t"/>
-            <v:stroke endarrow="block"/>
-            <v:shadow on="t" opacity="22938f" mv:blur="38100f" offset="0,2pt"/>
-            <v:textbox inset=",7.2pt,,7.2pt"/>
-            <w10:wrap type="tight"/>
-          </v:line>
-        </w:pict>
-      </w:r>
-      <w:r>
-        <w:rPr>
-          <w:noProof/>
-        </w:rPr>
-        <w:pict>
-          <v:line id="_x0000_s1038" style="position:absolute;flip:y;z-index:251668480;mso-wrap-edited:f;mso-position-horizontal:absolute;mso-position-vertical:absolute" from="108pt,108pt" to="108pt,2in" coordsize="21600,21600" wrapcoords="-2147483648 0 -2147483648 1350 -2147483648 6300 -2147483648 14400 -2147483648 14850 -2147483648 21600 -2147483648 24300 -2147483648 24300 -2147483648 21600 -2147483648 14400 -2147483648 7200 -2147483648 3600 -2147483648 900 -2147483648 0 -2147483648 0" strokecolor="#4a7ebb" strokeweight="3.5pt">
-            <v:fill o:detectmouseclick="t"/>
-            <v:stroke endarrow="block"/>
-            <v:shadow on="t" opacity="22938f" mv:blur="38100f" offset="0,2pt"/>
-            <v:textbox inset=",7.2pt,,7.2pt"/>
-            <w10:wrap type="tight"/>
-          </v:line>
-        </w:pict>
-      </w:r>
-      <w:r>
-        <w:rPr>
-          <w:noProof/>
-        </w:rPr>
-        <w:pict>
-          <v:shape id="_x0000_s1054" type="#_x0000_t202" style="position:absolute;margin-left:378pt;margin-top:5in;width:306pt;height:36pt;z-index:251681792;mso-wrap-edited:f;mso-position-horizontal:absolute;mso-position-vertical:absolute" wrapcoords="0 0 21600 0 21600 21600 0 21600 0 0" filled="f" stroked="f">
-            <v:fill o:detectmouseclick="t"/>
-            <v:textbox style="mso-next-textbox:#_x0000_s1054" inset=",7.2pt,,7.2pt">
-              <w:txbxContent>
-                <w:p>
-                  <w:r>
-                    <w:t>MorphologicalSegmentorPipeline</w:t>
-                  </w:r>
-                </w:p>
-              </w:txbxContent>
-            </v:textbox>
-            <w10:wrap type="tight"/>
-          </v:shape>
-        </w:pict>
-      </w:r>
-      <w:r>
-        <w:rPr>
-          <w:noProof/>
-        </w:rPr>
-        <w:pict>
-          <v:rect id="_x0000_s1055" style="position:absolute;margin-left:324pt;margin-top:5in;width:305.25pt;height:35.25pt;z-index:251682816;mso-wrap-edited:f;mso-position-horizontal:absolute;mso-position-vertical:absolute" wrapcoords="-270 -300 -360 600 -360 23700 22140 23700 22230 2100 22050 0 21780 -300 -270 -300" filled="f" fillcolor="#3f80cd" strokecolor="black [3213]" strokeweight="1.5pt">
+          <v:shape id="_x0000_s1047" type="#_x0000_t202" style="position:absolute;margin-left:5in;margin-top:342pt;width:306pt;height:36pt;z-index:251674624;mso-wrap-edited:f;mso-position-horizontal:absolute;mso-position-vertical:absolute" wrapcoords="0 0 21600 0 21600 21600 0 21600 0 0" filled="f" stroked="f">
+            <v:fill o:detectmouseclick="t"/>
+            <v:textbox style="mso-next-textbox:#_x0000_s1047" inset=",7.2pt,,7.2pt">
+              <w:txbxContent>
+                <w:p>
+                  <w:r>
+                    <w:t>MorphologicalSegmentorPipelineInterface</w:t>
+                  </w:r>
+                </w:p>
+              </w:txbxContent>
+            </v:textbox>
+            <w10:wrap type="tight"/>
+          </v:shape>
+        </w:pict>
+      </w:r>
+      <w:r>
+        <w:rPr>
+          <w:noProof/>
+        </w:rPr>
+        <w:pict>
+          <v:rect id="_x0000_s1045" style="position:absolute;margin-left:324pt;margin-top:342.75pt;width:305.25pt;height:35.25pt;z-index:251673600;mso-wrap-edited:f;mso-position-horizontal:absolute;mso-position-vertical:absolute" wrapcoords="-270 -300 -360 600 -360 23700 22140 23700 22230 2100 22050 0 21780 -300 -270 -300" filled="f" fillcolor="#3f80cd" strokecolor="black [3213]" strokeweight="1.5pt">
             <v:fill color2="#9bc1ff" o:detectmouseclick="t" focusposition="" focussize=",90" type="gradient">
               <o:fill v:ext="view" type="gradientUnscaled"/>
             </v:fill>
@@ -474,39 +202,421 @@
           <w:noProof/>
         </w:rPr>
         <w:pict>
-          <v:shape id="_x0000_s1047" type="#_x0000_t202" style="position:absolute;margin-left:5in;margin-top:252pt;width:306pt;height:36pt;z-index:251674624;mso-wrap-edited:f;mso-position-horizontal:absolute;mso-position-vertical:absolute" wrapcoords="0 0 21600 0 21600 21600 0 21600 0 0" filled="f" stroked="f">
-            <v:fill o:detectmouseclick="t"/>
-            <v:textbox style="mso-next-textbox:#_x0000_s1047" inset=",7.2pt,,7.2pt">
-              <w:txbxContent>
-                <w:p>
-                  <w:r>
-                    <w:t>MorphologicalSegmentorPipelineInterface</w:t>
-                  </w:r>
-                </w:p>
-              </w:txbxContent>
-            </v:textbox>
-            <w10:wrap type="tight"/>
-          </v:shape>
-        </w:pict>
-      </w:r>
-      <w:r>
-        <w:rPr>
-          <w:noProof/>
-        </w:rPr>
-        <w:pict>
-          <v:shape id="_x0000_s1048" type="#_x0000_t202" style="position:absolute;margin-left:342pt;margin-top:198pt;width:306pt;height:36pt;z-index:251675648;mso-wrap-edited:f;mso-position-horizontal:absolute;mso-position-vertical:absolute" wrapcoords="0 0 21600 0 21600 21600 0 21600 0 0" filled="f" stroked="f">
-            <v:fill o:detectmouseclick="t"/>
-            <v:textbox style="mso-next-textbox:#_x0000_s1048" inset=",7.2pt,,7.2pt">
-              <w:txbxContent>
-                <w:p>
-                  <w:r>
-                    <w:t>MIDASMorphologicalSegmentorViewControlsImpl</w:t>
-                  </w:r>
-                </w:p>
-              </w:txbxContent>
-            </v:textbox>
-            <w10:wrap type="tight"/>
-          </v:shape>
+          <v:shape id="_x0000_s1057" type="#_x0000_t202" style="position:absolute;margin-left:468pt;margin-top:396pt;width:108pt;height:36pt;z-index:251684864;mso-wrap-edited:f;mso-position-horizontal:absolute;mso-position-vertical:absolute" wrapcoords="0 0 21600 0 21600 21600 0 21600 0 0" filled="f" stroked="f">
+            <v:fill o:detectmouseclick="t"/>
+            <v:textbox inset=",7.2pt,,7.2pt">
+              <w:txbxContent>
+                <w:p>
+                  <w:r>
+                    <w:t>inherits</w:t>
+                  </w:r>
+                </w:p>
+              </w:txbxContent>
+            </v:textbox>
+            <w10:wrap type="tight"/>
+          </v:shape>
+        </w:pict>
+      </w:r>
+      <w:r>
+        <w:rPr>
+          <w:noProof/>
+        </w:rPr>
+        <w:pict>
+          <v:line id="_x0000_s1056" style="position:absolute;flip:y;z-index:251683840;mso-wrap-edited:f;mso-position-horizontal:absolute;mso-position-vertical:absolute" from="468pt,378pt" to="468pt,450pt" wrapcoords="-2147483648 0 -2147483648 1350 -2147483648 6300 -2147483648 14400 -2147483648 14850 -2147483648 21600 -2147483648 24300 -2147483648 24300 -2147483648 21600 -2147483648 14400 -2147483648 7200 -2147483648 3600 -2147483648 900 -2147483648 0 -2147483648 0" strokecolor="#4a7ebb" strokeweight="3.5pt">
+            <v:fill o:detectmouseclick="t"/>
+            <v:stroke endarrow="block"/>
+            <v:shadow on="t" opacity="22938f" mv:blur="38100f" offset="0,2pt"/>
+            <v:textbox inset=",7.2pt,,7.2pt"/>
+            <w10:wrap type="tight"/>
+          </v:line>
+        </w:pict>
+      </w:r>
+      <w:r>
+        <w:rPr>
+          <w:noProof/>
+        </w:rPr>
+        <w:pict>
+          <v:shape id="_x0000_s1054" type="#_x0000_t202" style="position:absolute;margin-left:378pt;margin-top:450pt;width:306pt;height:36pt;z-index:251681792;mso-wrap-edited:f;mso-position-horizontal:absolute;mso-position-vertical:absolute" wrapcoords="0 0 21600 0 21600 21600 0 21600 0 0" filled="f" stroked="f">
+            <v:fill o:detectmouseclick="t"/>
+            <v:textbox style="mso-next-textbox:#_x0000_s1054" inset=",7.2pt,,7.2pt">
+              <w:txbxContent>
+                <w:p>
+                  <w:r>
+                    <w:t>MorphologicalSegmentorPipeline</w:t>
+                  </w:r>
+                </w:p>
+              </w:txbxContent>
+            </v:textbox>
+            <w10:wrap type="tight"/>
+          </v:shape>
+        </w:pict>
+      </w:r>
+      <w:r>
+        <w:rPr>
+          <w:noProof/>
+        </w:rPr>
+        <w:pict>
+          <v:rect id="_x0000_s1055" style="position:absolute;margin-left:324pt;margin-top:450.75pt;width:305.25pt;height:35.25pt;z-index:251682816;mso-wrap-edited:f;mso-position-horizontal:absolute;mso-position-vertical:absolute" wrapcoords="-270 -300 -360 600 -360 23700 22140 23700 22230 2100 22050 0 21780 -300 -270 -300" filled="f" fillcolor="#3f80cd" strokecolor="black [3213]" strokeweight="1.5pt">
+            <v:fill color2="#9bc1ff" o:detectmouseclick="t" focusposition="" focussize=",90" type="gradient">
+              <o:fill v:ext="view" type="gradientUnscaled"/>
+            </v:fill>
+            <v:shadow on="t" opacity="22938f" mv:blur="38100f" offset="0,2pt"/>
+            <v:textbox inset=",7.2pt,,7.2pt"/>
+            <w10:wrap type="tight"/>
+          </v:rect>
+        </w:pict>
+      </w:r>
+      <w:r>
+        <w:rPr>
+          <w:noProof/>
+        </w:rPr>
+        <w:pict>
+          <v:shape id="_x0000_s1032" type="#_x0000_t202" style="position:absolute;margin-left:1in;margin-top:0;width:252pt;height:36pt;z-index:251663360;mso-wrap-edited:f;mso-position-horizontal:absolute;mso-position-vertical:absolute" wrapcoords="0 0 21600 0 21600 21600 0 21600 0 0" filled="f" stroked="f">
+            <v:fill o:detectmouseclick="t"/>
+            <v:textbox style="mso-next-textbox:#_x0000_s1032" inset=",7.2pt,,7.2pt">
+              <w:txbxContent>
+                <w:p>
+                  <w:r>
+                    <w:t>Qmitk</w:t>
+                  </w:r>
+                  <w:r>
+                    <w:t>Base</w:t>
+                  </w:r>
+                  <w:r>
+                    <w:t>View</w:t>
+                  </w:r>
+                </w:p>
+              </w:txbxContent>
+            </v:textbox>
+            <w10:wrap type="tight"/>
+          </v:shape>
+        </w:pict>
+      </w:r>
+      <w:r>
+        <w:rPr>
+          <w:noProof/>
+        </w:rPr>
+        <w:pict>
+          <v:shape id="_x0000_s1075" type="#_x0000_t202" style="position:absolute;margin-left:666pt;margin-top:36pt;width:1in;height:36pt;z-index:251703296;mso-wrap-edited:f;mso-position-horizontal:absolute;mso-position-vertical:absolute" wrapcoords="0 0 21600 0 21600 21600 0 21600 0 0" filled="f" stroked="f">
+            <v:fill o:detectmouseclick="t"/>
+            <v:textbox inset=",7.2pt,,7.2pt">
+              <w:txbxContent>
+                <w:p>
+                  <w:r>
+                    <w:t>contains</w:t>
+                  </w:r>
+                </w:p>
+              </w:txbxContent>
+            </v:textbox>
+            <w10:wrap type="tight"/>
+          </v:shape>
+        </w:pict>
+      </w:r>
+      <w:r>
+        <w:rPr>
+          <w:noProof/>
+        </w:rPr>
+        <w:pict>
+          <v:line id="_x0000_s1074" style="position:absolute;z-index:251702272;mso-wrap-edited:f;mso-position-horizontal:absolute;mso-position-vertical:absolute" from="9in,36pt" to="9in,1in" wrapcoords="-2147483648 0 -2147483648 1350 -2147483648 6300 -2147483648 14400 -2147483648 14850 -2147483648 21600 -2147483648 24300 -2147483648 24300 -2147483648 21600 -2147483648 14400 -2147483648 7200 -2147483648 3600 -2147483648 900 -2147483648 0 -2147483648 0" strokecolor="#4a7ebb" strokeweight="3.5pt">
+            <v:fill o:detectmouseclick="t"/>
+            <v:stroke endarrow="block"/>
+            <v:shadow on="t" opacity="22938f" mv:blur="38100f" offset="0,2pt"/>
+            <v:textbox inset=",7.2pt,,7.2pt"/>
+            <w10:wrap type="tight"/>
+          </v:line>
+        </w:pict>
+      </w:r>
+      <w:r>
+        <w:rPr>
+          <w:noProof/>
+        </w:rPr>
+        <w:pict>
+          <v:shape id="_x0000_s1071" type="#_x0000_t202" style="position:absolute;margin-left:450pt;margin-top:-54pt;width:1in;height:36pt;z-index:251699200;mso-wrap-edited:f;mso-position-horizontal:absolute;mso-position-vertical:absolute" wrapcoords="0 0 21600 0 21600 21600 0 21600 0 0" filled="f" stroked="f">
+            <v:fill o:detectmouseclick="t"/>
+            <v:textbox inset=",7.2pt,,7.2pt">
+              <w:txbxContent>
+                <w:p>
+                  <w:r>
+                    <w:t>contains</w:t>
+                  </w:r>
+                </w:p>
+              </w:txbxContent>
+            </v:textbox>
+            <w10:wrap type="tight"/>
+          </v:shape>
+        </w:pict>
+      </w:r>
+      <w:r>
+        <w:rPr>
+          <w:noProof/>
+        </w:rPr>
+        <w:pict>
+          <v:line id="_x0000_s1066" style="position:absolute;z-index:251694080;mso-wrap-edited:f;mso-position-horizontal:absolute;mso-position-vertical:absolute" from="414pt,18pt" to="558pt,18pt" wrapcoords="12150 -2147483648 450 -2147483648 -1800 -2147483648 -1800 -2147483648 8550 -2147483648 11700 -2147483648 16650 -2147483648 17100 -2147483648 23850 -2147483648 23850 -2147483648 22050 -2147483648 14400 -2147483648 12150 -2147483648" strokecolor="#4a7ebb" strokeweight="3.5pt">
+            <v:fill o:detectmouseclick="t"/>
+            <v:stroke endarrow="block"/>
+            <v:shadow on="t" opacity="22938f" mv:blur="38100f" offset="0,2pt"/>
+            <v:textbox inset=",7.2pt,,7.2pt"/>
+            <w10:wrap type="tight"/>
+          </v:line>
+        </w:pict>
+      </w:r>
+      <w:r>
+        <w:rPr>
+          <w:noProof/>
+        </w:rPr>
+        <w:pict>
+          <v:shape id="_x0000_s1070" type="#_x0000_t202" style="position:absolute;margin-left:450pt;margin-top:18pt;width:1in;height:36pt;z-index:251698176;mso-wrap-edited:f;mso-position-horizontal:absolute;mso-position-vertical:absolute" wrapcoords="0 0 21600 0 21600 21600 0 21600 0 0" filled="f" stroked="f">
+            <v:fill o:detectmouseclick="t"/>
+            <v:textbox inset=",7.2pt,,7.2pt">
+              <w:txbxContent>
+                <w:p>
+                  <w:r>
+                    <w:t>contains</w:t>
+                  </w:r>
+                </w:p>
+              </w:txbxContent>
+            </v:textbox>
+            <w10:wrap type="tight"/>
+          </v:shape>
+        </w:pict>
+      </w:r>
+      <w:r>
+        <w:rPr>
+          <w:noProof/>
+        </w:rPr>
+        <w:pict>
+          <v:line id="_x0000_s1068" style="position:absolute;flip:y;z-index:251696128;mso-wrap-edited:f;mso-position-horizontal:absolute;mso-position-vertical:absolute" from="414pt,-54pt" to="414pt,1in" wrapcoords="-2147483648 0 -2147483648 900 -2147483648 23700 -2147483648 23700 -2147483648 23700 -2147483648 2400 -2147483648 600 -2147483648 0 -2147483648 0" strokecolor="#4a7ebb" strokeweight="3.5pt">
+            <v:fill o:detectmouseclick="t"/>
+            <v:shadow on="t" opacity="22938f" mv:blur="38100f" offset="0,2pt"/>
+            <v:textbox inset=",7.2pt,,7.2pt"/>
+            <w10:wrap type="tight"/>
+          </v:line>
+        </w:pict>
+      </w:r>
+      <w:r>
+        <w:rPr>
+          <w:noProof/>
+        </w:rPr>
+        <w:pict>
+          <v:rect id="_x0000_s1072" style="position:absolute;margin-left:558pt;margin-top:1in;width:197.25pt;height:35.25pt;z-index:251700224;mso-wrap-edited:f;mso-position-horizontal:absolute;mso-position-vertical:absolute" wrapcoords="-270 -300 -360 600 -360 23700 22140 23700 22230 2100 22050 0 21780 -300 -270 -300" filled="f" fillcolor="#3f80cd" strokecolor="black [3213]" strokeweight="1.5pt">
+            <v:fill color2="#9bc1ff" o:detectmouseclick="t" focusposition="" focussize=",90" type="gradient">
+              <o:fill v:ext="view" type="gradientUnscaled"/>
+            </v:fill>
+            <v:shadow on="t" opacity="22938f" mv:blur="38100f" offset="0,2pt"/>
+            <v:textbox inset=",7.2pt,,7.2pt"/>
+            <w10:wrap type="tight"/>
+          </v:rect>
+        </w:pict>
+      </w:r>
+      <w:r>
+        <w:rPr>
+          <w:noProof/>
+        </w:rPr>
+        <w:pict>
+          <v:shape id="_x0000_s1073" type="#_x0000_t202" style="position:absolute;margin-left:8in;margin-top:1in;width:2in;height:36pt;z-index:251701248;mso-wrap-edited:f;mso-position-horizontal:absolute;mso-position-vertical:absolute" wrapcoords="0 0 21600 0 21600 21600 0 21600 0 0" filled="f" stroked="f">
+            <v:fill o:detectmouseclick="t"/>
+            <v:textbox style="mso-next-textbox:#_x0000_s1073" inset=",7.2pt,,7.2pt">
+              <w:txbxContent>
+                <w:p>
+                  <w:r>
+                    <w:t>mitk::ToolManager</w:t>
+                  </w:r>
+                </w:p>
+                <w:p/>
+              </w:txbxContent>
+            </v:textbox>
+            <w10:wrap type="tight"/>
+          </v:shape>
+        </w:pict>
+      </w:r>
+      <w:r>
+        <w:rPr>
+          <w:noProof/>
+        </w:rPr>
+        <w:pict>
+          <v:shape id="_x0000_s1064" type="#_x0000_t202" style="position:absolute;margin-left:594pt;margin-top:0;width:2in;height:36pt;z-index:251692032;mso-wrap-edited:f;mso-position-horizontal:absolute;mso-position-vertical:absolute" wrapcoords="0 0 21600 0 21600 21600 0 21600 0 0" filled="f" stroked="f">
+            <v:fill o:detectmouseclick="t"/>
+            <v:textbox style="mso-next-textbox:#_x0000_s1064" inset=",7.2pt,,7.2pt">
+              <w:txbxContent>
+                <w:p>
+                  <w:r>
+                    <w:t>QmitkToolSelectionBox</w:t>
+                  </w:r>
+                </w:p>
+                <w:p/>
+              </w:txbxContent>
+            </v:textbox>
+            <w10:wrap type="tight"/>
+          </v:shape>
+        </w:pict>
+      </w:r>
+      <w:r>
+        <w:rPr>
+          <w:noProof/>
+        </w:rPr>
+        <w:pict>
+          <v:shape id="_x0000_s1063" type="#_x0000_t202" style="position:absolute;margin-left:594pt;margin-top:-1in;width:126pt;height:36pt;z-index:251691008;mso-wrap-edited:f;mso-position-horizontal:absolute;mso-position-vertical:absolute" wrapcoords="0 0 21600 0 21600 21600 0 21600 0 0" filled="f" stroked="f">
+            <v:fill o:detectmouseclick="t"/>
+            <v:textbox style="mso-next-textbox:#_x0000_s1063" inset=",7.2pt,,7.2pt">
+              <w:txbxContent>
+                <w:p>
+                  <w:r>
+                    <w:t>QmitkToolGUIArea</w:t>
+                  </w:r>
+                </w:p>
+                <w:p/>
+              </w:txbxContent>
+            </v:textbox>
+            <w10:wrap type="tight"/>
+          </v:shape>
+        </w:pict>
+      </w:r>
+      <w:r>
+        <w:rPr>
+          <w:noProof/>
+        </w:rPr>
+        <w:pict>
+          <v:rect id="_x0000_s1061" style="position:absolute;margin-left:558pt;margin-top:-1in;width:197.25pt;height:35.25pt;z-index:251688960;mso-wrap-edited:f;mso-position-horizontal:absolute;mso-position-vertical:absolute" wrapcoords="-270 -300 -360 600 -360 23700 22140 23700 22230 2100 22050 0 21780 -300 -270 -300" filled="f" fillcolor="#3f80cd" strokecolor="black [3213]" strokeweight="1.5pt">
+            <v:fill color2="#9bc1ff" o:detectmouseclick="t" focusposition="" focussize=",90" type="gradient">
+              <o:fill v:ext="view" type="gradientUnscaled"/>
+            </v:fill>
+            <v:shadow on="t" opacity="22938f" mv:blur="38100f" offset="0,2pt"/>
+            <v:textbox inset=",7.2pt,,7.2pt"/>
+            <w10:wrap type="tight"/>
+          </v:rect>
+        </w:pict>
+      </w:r>
+      <w:r>
+        <w:rPr>
+          <w:noProof/>
+        </w:rPr>
+        <w:pict>
+          <v:rect id="_x0000_s1062" style="position:absolute;margin-left:558pt;margin-top:0;width:197.25pt;height:35.25pt;z-index:251689984;mso-wrap-edited:f;mso-position-horizontal:absolute;mso-position-vertical:absolute" wrapcoords="-270 -300 -360 600 -360 23700 22140 23700 22230 2100 22050 0 21780 -300 -270 -300" filled="f" fillcolor="#3f80cd" strokecolor="black [3213]" strokeweight="1.5pt">
+            <v:fill color2="#9bc1ff" o:detectmouseclick="t" focusposition="" focussize=",90" type="gradient">
+              <o:fill v:ext="view" type="gradientUnscaled"/>
+            </v:fill>
+            <v:shadow on="t" opacity="22938f" mv:blur="38100f" offset="0,2pt"/>
+            <v:textbox inset=",7.2pt,,7.2pt"/>
+            <w10:wrap type="tight"/>
+          </v:rect>
+        </w:pict>
+      </w:r>
+      <w:r>
+        <w:rPr>
+          <w:noProof/>
+        </w:rPr>
+        <w:pict>
+          <v:line id="_x0000_s1067" style="position:absolute;z-index:251695104;mso-wrap-edited:f;mso-position-horizontal:absolute;mso-position-vertical:absolute" from="414pt,-54pt" to="558pt,-54pt" wrapcoords="19237 -2147483648 562 -2147483648 -450 -2147483648 -450 -2147483648 11475 -2147483648 19125 -2147483648 20362 -2147483648 20475 -2147483648 22162 -2147483648 22162 -2147483648 21712 -2147483648 19800 -2147483648 19237 -2147483648" strokecolor="#4a7ebb" strokeweight="3.5pt">
+            <v:fill o:detectmouseclick="t"/>
+            <v:stroke endarrow="block"/>
+            <v:shadow on="t" opacity="22938f" mv:blur="38100f" offset="0,2pt"/>
+            <v:textbox inset=",7.2pt,,7.2pt"/>
+            <w10:wrap type="tight"/>
+          </v:line>
+        </w:pict>
+      </w:r>
+      <w:r>
+        <w:rPr>
+          <w:noProof/>
+        </w:rPr>
+        <w:pict>
+          <v:shape id="_x0000_s1069" type="#_x0000_t202" style="position:absolute;margin-left:270pt;margin-top:54pt;width:1in;height:36pt;z-index:251697152;mso-wrap-edited:f;mso-position-horizontal:absolute;mso-position-vertical:absolute" wrapcoords="0 0 21600 0 21600 21600 0 21600 0 0" filled="f" stroked="f">
+            <v:fill o:detectmouseclick="t"/>
+            <v:textbox inset=",7.2pt,,7.2pt">
+              <w:txbxContent>
+                <w:p>
+                  <w:r>
+                    <w:t>contains</w:t>
+                  </w:r>
+                </w:p>
+              </w:txbxContent>
+            </v:textbox>
+            <w10:wrap type="tight"/>
+          </v:shape>
+        </w:pict>
+      </w:r>
+      <w:r>
+        <w:rPr>
+          <w:noProof/>
+        </w:rPr>
+        <w:pict>
+          <v:shape id="_x0000_s1052" type="#_x0000_t202" style="position:absolute;margin-left:234pt;margin-top:3in;width:1in;height:36pt;z-index:251679744;mso-wrap-edited:f;mso-position-horizontal:absolute;mso-position-vertical:absolute" wrapcoords="0 0 21600 0 21600 21600 0 21600 0 0" filled="f" stroked="f">
+            <v:fill o:detectmouseclick="t"/>
+            <v:textbox inset=",7.2pt,,7.2pt">
+              <w:txbxContent>
+                <w:p>
+                  <w:r>
+                    <w:t>contains</w:t>
+                  </w:r>
+                </w:p>
+              </w:txbxContent>
+            </v:textbox>
+            <w10:wrap type="tight"/>
+          </v:shape>
+        </w:pict>
+      </w:r>
+      <w:r>
+        <w:rPr>
+          <w:noProof/>
+        </w:rPr>
+        <w:pict>
+          <v:line id="_x0000_s1065" style="position:absolute;z-index:251693056;mso-wrap-edited:f" from="270pt,90pt" to="324pt,90pt" wrapcoords="15300 -2147483648 300 -2147483648 -1200 -2147483648 -1200 -2147483648 10200 -2147483648 15000 -2147483648 18300 -2147483648 18600 -2147483648 23100 -2147483648 23100 -2147483648 21900 -2147483648 16800 -2147483648 15300 -2147483648" strokecolor="#4a7ebb" strokeweight="3.5pt">
+            <v:fill o:detectmouseclick="t"/>
+            <v:stroke endarrow="block"/>
+            <v:shadow on="t" opacity="22938f" mv:blur="38100f" offset="0,2pt"/>
+            <v:textbox inset=",7.2pt,,7.2pt"/>
+            <w10:wrap type="tight"/>
+          </v:line>
+        </w:pict>
+      </w:r>
+      <w:r>
+        <w:rPr>
+          <w:noProof/>
+        </w:rPr>
+        <w:pict>
+          <v:rect id="_x0000_s1059" style="position:absolute;margin-left:324pt;margin-top:1in;width:197.25pt;height:35.25pt;z-index:251686912;mso-wrap-edited:f;mso-position-horizontal:absolute;mso-position-vertical:absolute" wrapcoords="-270 -300 -360 600 -360 23700 22140 23700 22230 2100 22050 0 21780 -300 -270 -300" filled="f" fillcolor="#3f80cd" strokecolor="black [3213]" strokeweight="1.5pt">
+            <v:fill color2="#9bc1ff" o:detectmouseclick="t" focusposition="" focussize=",90" type="gradient">
+              <o:fill v:ext="view" type="gradientUnscaled"/>
+            </v:fill>
+            <v:shadow on="t" opacity="22938f" mv:blur="38100f" offset="0,2pt"/>
+            <v:textbox inset=",7.2pt,,7.2pt"/>
+            <w10:wrap type="tight"/>
+          </v:rect>
+        </w:pict>
+      </w:r>
+      <w:r>
+        <w:rPr>
+          <w:noProof/>
+        </w:rPr>
+        <w:pict>
+          <v:shape id="_x0000_s1060" type="#_x0000_t202" style="position:absolute;margin-left:324pt;margin-top:1in;width:198pt;height:36pt;z-index:251687936;mso-wrap-edited:f;mso-position-horizontal:absolute;mso-position-vertical:absolute" wrapcoords="0 0 21600 0 21600 21600 0 21600 0 0" filled="f" stroked="f">
+            <v:fill o:detectmouseclick="t"/>
+            <v:textbox style="mso-next-textbox:#_x0000_s1060" inset=",7.2pt,,7.2pt">
+              <w:txbxContent>
+                <w:p>
+                  <w:r>
+                    <w:t>QmitkMIDASToolSelectorWidget</w:t>
+                  </w:r>
+                </w:p>
+                <w:p/>
+              </w:txbxContent>
+            </v:textbox>
+            <w10:wrap type="tight"/>
+          </v:shape>
+        </w:pict>
+      </w:r>
+      <w:r>
+        <w:rPr>
+          <w:noProof/>
+        </w:rPr>
+        <w:pict>
+          <v:line id="_x0000_s1038" style="position:absolute;flip:y;z-index:251668480;mso-wrap-edited:f;mso-position-horizontal:absolute;mso-position-vertical:absolute" from="108pt,108pt" to="108pt,2in" wrapcoords="-2147483648 0 -2147483648 1350 -2147483648 6300 -2147483648 14400 -2147483648 14850 -2147483648 21600 -2147483648 24300 -2147483648 24300 -2147483648 21600 -2147483648 14400 -2147483648 7200 -2147483648 3600 -2147483648 900 -2147483648 0 -2147483648 0" strokecolor="#4a7ebb" strokeweight="3.5pt">
+            <v:fill o:detectmouseclick="t"/>
+            <v:stroke endarrow="block"/>
+            <v:shadow on="t" opacity="22938f" mv:blur="38100f" offset="0,2pt"/>
+            <v:textbox inset=",7.2pt,,7.2pt"/>
+            <w10:wrap type="tight"/>
+          </v:line>
         </w:pict>
       </w:r>
       <w:r>
@@ -569,26 +679,6 @@
           <w:noProof/>
         </w:rPr>
         <w:pict>
-          <v:shape id="_x0000_s1032" type="#_x0000_t202" style="position:absolute;margin-left:36pt;margin-top:0;width:252pt;height:36pt;z-index:251663360;mso-wrap-edited:f;mso-position-horizontal:absolute;mso-position-vertical:absolute" wrapcoords="0 0 21600 0 21600 21600 0 21600 0 0" filled="f" stroked="f">
-            <v:fill o:detectmouseclick="t"/>
-            <v:textbox style="mso-next-textbox:#_x0000_s1032" inset=",7.2pt,,7.2pt">
-              <w:txbxContent>
-                <w:p>
-                  <w:r>
-                    <w:t>QmitkMIDASBaseFunctionality</w:t>
-                  </w:r>
-                </w:p>
-              </w:txbxContent>
-            </v:textbox>
-            <w10:wrap type="tight"/>
-          </v:shape>
-        </w:pict>
-      </w:r>
-      <w:r>
-        <w:rPr>
-          <w:noProof/>
-        </w:rPr>
-        <w:pict>
           <v:shape id="_x0000_s1034" type="#_x0000_t202" style="position:absolute;margin-left:54pt;margin-top:-1in;width:252pt;height:36pt;z-index:251665408;mso-wrap-edited:f;mso-position-horizontal:absolute;mso-position-vertical:absolute" wrapcoords="0 0 21600 0 21600 21600 0 21600 0 0" filled="f" stroked="f">
             <v:fill o:detectmouseclick="t"/>
             <v:textbox style="mso-next-textbox:#_x0000_s1034" inset=",7.2pt,,7.2pt">
@@ -629,7 +719,7 @@
           <w:noProof/>
         </w:rPr>
         <w:pict>
-          <v:line id="_x0000_s1051" style="position:absolute;z-index:251678720;mso-wrap-edited:f;mso-position-horizontal:absolute;mso-position-vertical:absolute" from="108pt,270pt" to="324pt,270pt" coordsize="21600,21600" wrapcoords="20025 -2147483648 825 -2147483648 -300 -2147483648 -300 -2147483648 12000 -2147483648 19950 -2147483648 20775 -2147483648 20850 -2147483648 21975 -2147483648 21975 -2147483648 21675 -2147483648 20400 -2147483648 20025 -2147483648" strokecolor="#4a7ebb" strokeweight="3.5pt">
+          <v:line id="_x0000_s1051" style="position:absolute;z-index:251678720;mso-wrap-edited:f;mso-position-horizontal:absolute;mso-position-vertical:absolute" from="108pt,270pt" to="324pt,270pt" wrapcoords="20025 -2147483648 825 -2147483648 -300 -2147483648 -300 -2147483648 12000 -2147483648 19950 -2147483648 20775 -2147483648 20850 -2147483648 21975 -2147483648 21975 -2147483648 21675 -2147483648 20400 -2147483648 20025 -2147483648" strokecolor="#4a7ebb" strokeweight="3.5pt">
             <v:fill o:detectmouseclick="t"/>
             <v:stroke endarrow="block"/>
             <v:shadow on="t" opacity="22938f" mv:blur="38100f" offset="0,2pt"/>
@@ -643,7 +733,7 @@
           <w:noProof/>
         </w:rPr>
         <w:pict>
-          <v:line id="_x0000_s1050" style="position:absolute;z-index:251677696;mso-wrap-edited:f" from="108pt,3in" to="324pt,3in" coordsize="21600,21600" wrapcoords="20025 -2147483648 825 -2147483648 -300 -2147483648 -300 -2147483648 12000 -2147483648 19950 -2147483648 20775 -2147483648 20850 -2147483648 21975 -2147483648 21975 -2147483648 21675 -2147483648 20400 -2147483648 20025 -2147483648" strokecolor="#4a7ebb" strokeweight="3.5pt">
+          <v:line id="_x0000_s1050" style="position:absolute;z-index:251677696;mso-wrap-edited:f" from="108pt,3in" to="324pt,3in" wrapcoords="20025 -2147483648 825 -2147483648 -300 -2147483648 -300 -2147483648 12000 -2147483648 19950 -2147483648 20775 -2147483648 20850 -2147483648 21975 -2147483648 21975 -2147483648 21675 -2147483648 20400 -2147483648 20025 -2147483648" strokecolor="#4a7ebb" strokeweight="3.5pt">
             <v:fill o:detectmouseclick="t"/>
             <v:stroke endarrow="block"/>
             <v:shadow on="t" opacity="22938f" mv:blur="38100f" offset="0,2pt"/>
@@ -657,27 +747,12 @@
           <w:noProof/>
         </w:rPr>
         <w:pict>
-          <v:line id="_x0000_s1049" style="position:absolute;z-index:251676672;mso-wrap-edited:f" from="108pt,180pt" to="108pt,270pt" coordsize="21600,21600" wrapcoords="-2147483648 0 -2147483648 540 -2147483648 22860 -2147483648 22860 -2147483648 22860 -2147483648 1440 -2147483648 360 -2147483648 0 -2147483648 0" strokecolor="#4a7ebb" strokeweight="3.5pt">
+          <v:line id="_x0000_s1049" style="position:absolute;z-index:251676672;mso-wrap-edited:f" from="108pt,180pt" to="108pt,270pt" wrapcoords="-2147483648 0 -2147483648 540 -2147483648 22860 -2147483648 22860 -2147483648 22860 -2147483648 1440 -2147483648 360 -2147483648 0 -2147483648 0" strokecolor="#4a7ebb" strokeweight="3.5pt">
             <v:fill o:detectmouseclick="t"/>
             <v:shadow on="t" opacity="22938f" mv:blur="38100f" offset="0,2pt"/>
             <v:textbox inset=",7.2pt,,7.2pt"/>
             <w10:wrap type="tight"/>
           </v:line>
-        </w:pict>
-      </w:r>
-      <w:r>
-        <w:rPr>
-          <w:noProof/>
-        </w:rPr>
-        <w:pict>
-          <v:rect id="_x0000_s1045" style="position:absolute;margin-left:324pt;margin-top:252pt;width:305.25pt;height:35.25pt;z-index:251673600;mso-wrap-edited:f;mso-position-horizontal:absolute;mso-position-vertical:absolute" wrapcoords="-270 -300 -360 600 -360 23700 22140 23700 22230 2100 22050 0 21780 -300 -270 -300" filled="f" fillcolor="#3f80cd" strokecolor="black [3213]" strokeweight="1.5pt">
-            <v:fill color2="#9bc1ff" o:detectmouseclick="t" focusposition="" focussize=",90" type="gradient">
-              <o:fill v:ext="view" type="gradientUnscaled"/>
-            </v:fill>
-            <v:shadow on="t" opacity="22938f" mv:blur="38100f" offset="0,2pt"/>
-            <v:textbox inset=",7.2pt,,7.2pt"/>
-            <w10:wrap type="tight"/>
-          </v:rect>
         </w:pict>
       </w:r>
       <w:r>
@@ -740,7 +815,7 @@
           <w:noProof/>
         </w:rPr>
         <w:pict>
-          <v:line id="_x0000_s1037" style="position:absolute;flip:y;z-index:251667456;mso-wrap-edited:f;mso-position-horizontal:absolute;mso-position-vertical:absolute" from="108pt,36pt" to="108pt,1in" coordsize="21600,21600" wrapcoords="-2147483648 0 -2147483648 1350 -2147483648 6300 -2147483648 14400 -2147483648 14850 -2147483648 21600 -2147483648 24300 -2147483648 24300 -2147483648 21600 -2147483648 14400 -2147483648 7200 -2147483648 3600 -2147483648 900 -2147483648 0 -2147483648 0" strokecolor="#4a7ebb" strokeweight="3.5pt">
+          <v:line id="_x0000_s1037" style="position:absolute;flip:y;z-index:251667456;mso-wrap-edited:f;mso-position-horizontal:absolute;mso-position-vertical:absolute" from="108pt,36pt" to="108pt,1in" wrapcoords="-2147483648 0 -2147483648 1350 -2147483648 6300 -2147483648 14400 -2147483648 14850 -2147483648 21600 -2147483648 24300 -2147483648 24300 -2147483648 21600 -2147483648 14400 -2147483648 7200 -2147483648 3600 -2147483648 900 -2147483648 0 -2147483648 0" strokecolor="#4a7ebb" strokeweight="3.5pt">
             <v:fill o:detectmouseclick="t"/>
             <v:stroke endarrow="block"/>
             <v:shadow on="t" opacity="22938f" mv:blur="38100f" offset="0,2pt"/>
@@ -774,7 +849,7 @@
           <w:noProof/>
         </w:rPr>
         <w:pict>
-          <v:line id="_x0000_s1036" style="position:absolute;flip:y;z-index:251666432;mso-wrap-edited:f;mso-position-horizontal:absolute;mso-position-vertical:absolute" from="108pt,-36pt" to="108pt,0" coordsize="21600,21600" wrapcoords="-2147483648 0 -2147483648 1350 -2147483648 6300 -2147483648 14400 -2147483648 14850 -2147483648 21600 -2147483648 24300 -2147483648 24300 -2147483648 21600 -2147483648 14400 -2147483648 7200 -2147483648 3600 -2147483648 900 -2147483648 0 -2147483648 0" strokecolor="#4a7ebb" strokeweight="3.5pt">
+          <v:line id="_x0000_s1036" style="position:absolute;flip:y;z-index:251666432;mso-wrap-edited:f;mso-position-horizontal:absolute;mso-position-vertical:absolute" from="108pt,-36pt" to="108pt,0" wrapcoords="-2147483648 0 -2147483648 1350 -2147483648 6300 -2147483648 14400 -2147483648 14850 -2147483648 21600 -2147483648 24300 -2147483648 24300 -2147483648 21600 -2147483648 14400 -2147483648 7200 -2147483648 3600 -2147483648 900 -2147483648 0 -2147483648 0" strokecolor="#4a7ebb" strokeweight="3.5pt">
             <v:fill o:detectmouseclick="t"/>
             <v:stroke endarrow="block"/>
             <v:shadow on="t" opacity="22938f" mv:blur="38100f" offset="0,2pt"/>

</xml_diff>